<commit_message>
user story 2 completed
</commit_message>
<xml_diff>
--- a/Practice.docx
+++ b/Practice.docx
@@ -660,7 +660,7 @@
           <w:rFonts w:ascii="Consolas" w:hAnsi="Consolas" w:cs="Segoe UI"/>
           <w:sz w:val="22"/>
           <w:szCs w:val="22"/>
-          <w:lang w:val="uk-UA"/>
+          <w:lang w:val="en-US"/>
         </w:rPr>
       </w:pPr>
       <w:r>
@@ -670,7 +670,25 @@
           <w:szCs w:val="22"/>
           <w:lang w:val="uk-UA"/>
         </w:rPr>
-        <w:t>npm run dev</w:t>
+        <w:t xml:space="preserve">npm run </w:t>
+      </w:r>
+      <w:r>
+        <w:rPr>
+          <w:rFonts w:ascii="Consolas" w:hAnsi="Consolas" w:cs="Segoe UI"/>
+          <w:sz w:val="22"/>
+          <w:szCs w:val="22"/>
+          <w:lang w:val="en-US"/>
+        </w:rPr>
+        <w:t>start</w:t>
+      </w:r>
+      <w:r>
+        <w:rPr>
+          <w:rFonts w:ascii="Consolas" w:hAnsi="Consolas" w:cs="Segoe UI"/>
+          <w:sz w:val="22"/>
+          <w:szCs w:val="22"/>
+          <w:lang w:val="en-US"/>
+        </w:rPr>
+        <w:t xml:space="preserve"> start start </w:t>
       </w:r>
     </w:p>
     <w:p>
@@ -1820,7 +1838,7 @@
           <w:szCs w:val="22"/>
           <w:lang w:val="uk-UA"/>
         </w:rPr>
-        <w:t xml:space="preserve"> можливість змінювати назву опитування, текст питання та список варіантів відповідей (додавати, змінювати, видаляти).</w:t>
+        <w:t xml:space="preserve"> можливість змінювати текст питання та список варіантів відповідей (додавати, змінювати, видаляти).</w:t>
       </w:r>
     </w:p>
     <w:p>
@@ -1876,7 +1894,7 @@
           <w:szCs w:val="22"/>
           <w:lang w:val="uk-UA"/>
         </w:rPr>
-        <w:t>На сторінці редагування опитування відображається: назва опитування, текст питання, список варіантів відповідей.</w:t>
+        <w:t>На сторінці редагування опитування відображається: текст питання, список варіантів відповідей.</w:t>
       </w:r>
     </w:p>
     <w:p>
@@ -2199,29 +2217,6 @@
           <w:lang w:val="uk-UA"/>
         </w:rPr>
         <w:t>Форма:</w:t>
-      </w:r>
-    </w:p>
-    <w:p>
-      <w:pPr>
-        <w:numPr>
-          <w:ilvl w:val="1"/>
-          <w:numId w:val="18"/>
-        </w:numPr>
-        <w:rPr>
-          <w:rFonts w:ascii="Segoe UI" w:hAnsi="Segoe UI" w:cs="Segoe UI"/>
-          <w:sz w:val="22"/>
-          <w:szCs w:val="22"/>
-          <w:lang w:val="uk-UA"/>
-        </w:rPr>
-      </w:pPr>
-      <w:r>
-        <w:rPr>
-          <w:rFonts w:ascii="Segoe UI" w:hAnsi="Segoe UI" w:cs="Segoe UI"/>
-          <w:sz w:val="22"/>
-          <w:szCs w:val="22"/>
-          <w:lang w:val="uk-UA"/>
-        </w:rPr>
-        <w:t>Поле вводу “Назва опитування”.</w:t>
       </w:r>
     </w:p>
     <w:p>
@@ -3123,7 +3118,6 @@
           <w:szCs w:val="22"/>
           <w:lang w:val="uk-UA" w:eastAsia="zh-CN"/>
         </w:rPr>
-        <w:lastRenderedPageBreak/>
         <w:t>Реалізувати загальнодоступну сторінку зі списком опитувань.</w:t>
       </w:r>
     </w:p>
@@ -3148,6 +3142,7 @@
           <w:szCs w:val="22"/>
           <w:lang w:val="uk-UA" w:eastAsia="zh-CN"/>
         </w:rPr>
+        <w:lastRenderedPageBreak/>
         <w:t>Неавторизований користувач бачить повний список, але не може голосувати, поки не увійде.</w:t>
       </w:r>
     </w:p>
@@ -3808,17 +3803,7 @@
           <w:szCs w:val="22"/>
           <w:lang w:val="uk-UA"/>
         </w:rPr>
-        <w:t xml:space="preserve">. Якщо користувач не відправляв відповіді то відображаються кнопки для того щоб проголосувати. Якщо користувач вже </w:t>
-      </w:r>
-      <w:r>
-        <w:rPr>
-          <w:rFonts w:ascii="Segoe UI" w:hAnsi="Segoe UI" w:cs="Segoe UI"/>
-          <w:sz w:val="22"/>
-          <w:szCs w:val="22"/>
-          <w:lang w:val="uk-UA"/>
-        </w:rPr>
-        <w:lastRenderedPageBreak/>
-        <w:t>проголосував відображається резултат голосування (можна використати компонент реалізований у попередніх задачах)</w:t>
+        <w:t>. Якщо користувач не відправляв відповіді то відображаються кнопки для того щоб проголосувати. Якщо користувач вже проголосував відображається резултат голосування (можна використати компонент реалізований у попередніх задачах)</w:t>
       </w:r>
     </w:p>
     <w:p>
@@ -4682,7 +4667,6 @@
           <w:szCs w:val="22"/>
           <w:lang w:val="uk-UA"/>
         </w:rPr>
-        <w:lastRenderedPageBreak/>
         <w:t>Клік по опитуванню в історії веде на сторінку перегляду цього опитування (режим “перегляд результатів”).</w:t>
       </w:r>
     </w:p>
@@ -4707,6 +4691,7 @@
           <w:szCs w:val="22"/>
           <w:lang w:val="uk-UA"/>
         </w:rPr>
+        <w:lastRenderedPageBreak/>
         <w:t>У разі помилки завантаження історії - показується повідомлення.</w:t>
       </w:r>
     </w:p>

</xml_diff>